<commit_message>
a lot of rules
</commit_message>
<xml_diff>
--- a/wumpus-agent-minimum2/info/Relatorio.docx
+++ b/wumpus-agent-minimum2/info/Relatorio.docx
@@ -1,6 +1,6 @@
 
 <file path=word/document.xml><?xml version="1.0" encoding="utf-8"?>
-<w:document xmlns:wpc="http://schemas.microsoft.com/office/word/2010/wordprocessingCanvas" xmlns:cx="http://schemas.microsoft.com/office/drawing/2014/chartex" xmlns:cx1="http://schemas.microsoft.com/office/drawing/2015/9/8/chartex" xmlns:cx2="http://schemas.microsoft.com/office/drawing/2015/10/21/chartex" xmlns:cx3="http://schemas.microsoft.com/office/drawing/2016/5/9/chartex" xmlns:cx4="http://schemas.microsoft.com/office/drawing/2016/5/10/chartex" xmlns:cx5="http://schemas.microsoft.com/office/drawing/2016/5/11/chartex" xmlns:cx6="http://schemas.microsoft.com/office/drawing/2016/5/12/chartex" xmlns:cx7="http://schemas.microsoft.com/office/drawing/2016/5/13/chartex" xmlns:cx8="http://schemas.microsoft.com/office/drawing/2016/5/14/chartex" xmlns:mc="http://schemas.openxmlformats.org/markup-compatibility/2006" xmlns:aink="http://schemas.microsoft.com/office/drawing/2016/ink" xmlns:am3d="http://schemas.microsoft.com/office/drawing/2017/model3d" xmlns:o="urn:schemas-microsoft-com:office:office" xmlns:r="http://schemas.openxmlformats.org/officeDocument/2006/relationships" xmlns:m="http://schemas.openxmlformats.org/officeDocument/2006/math" xmlns:v="urn:schemas-microsoft-com:vml" xmlns:wp14="http://schemas.microsoft.com/office/word/2010/wordprocessingDrawing" xmlns:wp="http://schemas.openxmlformats.org/drawingml/2006/wordprocessingDrawing" xmlns:w10="urn:schemas-microsoft-com:office:word" xmlns:w="http://schemas.openxmlformats.org/wordprocessingml/2006/main" xmlns:w14="http://schemas.microsoft.com/office/word/2010/wordml" xmlns:w15="http://schemas.microsoft.com/office/word/2012/wordml" xmlns:w16cid="http://schemas.microsoft.com/office/word/2016/wordml/cid" xmlns:w16se="http://schemas.microsoft.com/office/word/2015/wordml/symex" xmlns:wpg="http://schemas.microsoft.com/office/word/2010/wordprocessingGroup" xmlns:wpi="http://schemas.microsoft.com/office/word/2010/wordprocessingInk" xmlns:wne="http://schemas.microsoft.com/office/word/2006/wordml" xmlns:wps="http://schemas.microsoft.com/office/word/2010/wordprocessingShape" mc:Ignorable="w14 w15 w16se w16cid wp14">
+<w:document xmlns:wpc="http://schemas.microsoft.com/office/word/2010/wordprocessingCanvas" xmlns:cx="http://schemas.microsoft.com/office/drawing/2014/chartex" xmlns:mc="http://schemas.openxmlformats.org/markup-compatibility/2006" xmlns:o="urn:schemas-microsoft-com:office:office" xmlns:r="http://schemas.openxmlformats.org/officeDocument/2006/relationships" xmlns:m="http://schemas.openxmlformats.org/officeDocument/2006/math" xmlns:v="urn:schemas-microsoft-com:vml" xmlns:wp14="http://schemas.microsoft.com/office/word/2010/wordprocessingDrawing" xmlns:wp="http://schemas.openxmlformats.org/drawingml/2006/wordprocessingDrawing" xmlns:w10="urn:schemas-microsoft-com:office:word" xmlns:w="http://schemas.openxmlformats.org/wordprocessingml/2006/main" xmlns:w14="http://schemas.microsoft.com/office/word/2010/wordml" xmlns:w15="http://schemas.microsoft.com/office/word/2012/wordml" xmlns:w16se="http://schemas.microsoft.com/office/word/2015/wordml/symex" xmlns:wpg="http://schemas.microsoft.com/office/word/2010/wordprocessingGroup" xmlns:wpi="http://schemas.microsoft.com/office/word/2010/wordprocessingInk" xmlns:wne="http://schemas.microsoft.com/office/word/2006/wordml" xmlns:wps="http://schemas.microsoft.com/office/word/2010/wordprocessingShape" mc:Ignorable="w14 w15 w16se wp14">
   <w:body>
     <w:p>
       <w:pPr>
@@ -1007,13 +1007,22 @@
         <w:t xml:space="preserve">O jogo foi alocado em um servidor particular </w:t>
       </w:r>
       <w:r>
-        <w:t>do professor Rodrigo, assim os alunos poderiam acessa-lo através do endereço http “</w:t>
+        <w:t>do professor Rodrigo, assim os alunos poderiam acessa-lo através do endereço “</w:t>
       </w:r>
       <w:r>
         <w:t>http://66.228.62.78:8080/server-0.5-SNAPSHOT/</w:t>
       </w:r>
       <w:r>
-        <w:t xml:space="preserve">. Para acessar o servidor foi usado uma plataforma chamada </w:t>
+        <w:t>”</w:t>
+      </w:r>
+      <w:r>
+        <w:t>. Para acessar</w:t>
+      </w:r>
+      <w:r>
+        <w:t xml:space="preserve"> inicialmente</w:t>
+      </w:r>
+      <w:r>
+        <w:t xml:space="preserve"> o servidor foi usado uma plataforma chamada </w:t>
       </w:r>
       <w:proofErr w:type="spellStart"/>
       <w:r>
@@ -1028,6 +1037,11 @@
         <w:t>json</w:t>
       </w:r>
       <w:proofErr w:type="spellEnd"/>
+      <w:r>
+        <w:t>, assim os alunos poderiam jogar o jogo e entender suas mecânicas e dificuldades, podendo tomar pensar em estratégias que ajudassem no desenvolvimento do agente</w:t>
+      </w:r>
+      <w:bookmarkStart w:id="0" w:name="_GoBack"/>
+      <w:bookmarkEnd w:id="0"/>
       <w:r>
         <w:t>.</w:t>
       </w:r>
@@ -1254,7 +1268,6 @@
         <w:ind w:firstLine="708"/>
       </w:pPr>
       <w:r>
-        <w:lastRenderedPageBreak/>
         <w:t>A regra “</w:t>
       </w:r>
       <w:proofErr w:type="spellStart"/>
@@ -1514,7 +1527,15 @@
       </w:r>
       <w:proofErr w:type="spellEnd"/>
       <w:r>
-        <w:t xml:space="preserve">” a regra insere na base de conhecimento que existe glitter portanto existe </w:t>
+        <w:t xml:space="preserve">” a regra insere na base de conhecimento que existe </w:t>
+      </w:r>
+      <w:proofErr w:type="spellStart"/>
+      <w:r>
+        <w:t>glitter</w:t>
+      </w:r>
+      <w:proofErr w:type="spellEnd"/>
+      <w:r>
+        <w:t xml:space="preserve"> portanto existe </w:t>
       </w:r>
       <w:proofErr w:type="spellStart"/>
       <w:r>
@@ -1544,7 +1565,15 @@
       </w:r>
       <w:proofErr w:type="spellEnd"/>
       <w:r>
-        <w:t xml:space="preserve"> na posição atual, caso o servidor retorne “false” para glitter a regra insere na base de conhecimento que não existe glitter nem </w:t>
+        <w:t xml:space="preserve"> na posição atual, caso o servidor retorne “false” para glitter a regra insere na base de conhecimento que não existe </w:t>
+      </w:r>
+      <w:proofErr w:type="spellStart"/>
+      <w:r>
+        <w:t>glitter</w:t>
+      </w:r>
+      <w:proofErr w:type="spellEnd"/>
+      <w:r>
+        <w:t xml:space="preserve"> nem </w:t>
       </w:r>
       <w:proofErr w:type="spellStart"/>
       <w:r>
@@ -1558,7 +1587,6 @@
     <w:p/>
     <w:p>
       <w:r>
-        <w:lastRenderedPageBreak/>
         <w:t>A regra “</w:t>
       </w:r>
       <w:proofErr w:type="spellStart"/>
@@ -1628,9 +1656,372 @@
       </w:r>
     </w:p>
     <w:p>
-      <w:bookmarkStart w:id="0" w:name="_GoBack"/>
-      <w:bookmarkEnd w:id="0"/>
-    </w:p>
+      <w:r>
+        <w:t>A regra “</w:t>
+      </w:r>
+      <w:proofErr w:type="spellStart"/>
+      <w:r>
+        <w:t>lost</w:t>
+      </w:r>
+      <w:proofErr w:type="spellEnd"/>
+      <w:r>
+        <w:t xml:space="preserve">” é acionada quando o </w:t>
+      </w:r>
+      <w:proofErr w:type="spellStart"/>
+      <w:r>
+        <w:t>percept</w:t>
+      </w:r>
+      <w:proofErr w:type="spellEnd"/>
+      <w:r>
+        <w:t xml:space="preserve"> no instante atual retornar que o estado é “LOST”</w:t>
+      </w:r>
+    </w:p>
+    <w:p>
+      <w:r>
+        <w:t xml:space="preserve">A regra ” </w:t>
+      </w:r>
+      <w:proofErr w:type="spellStart"/>
+      <w:r>
+        <w:t>realize_that_I_moved_bumping</w:t>
+      </w:r>
+      <w:proofErr w:type="spellEnd"/>
+      <w:r>
+        <w:t xml:space="preserve">” </w:t>
+      </w:r>
+      <w:r>
+        <w:t xml:space="preserve">é acionada quando o agente realizou um movimento e o </w:t>
+      </w:r>
+      <w:proofErr w:type="spellStart"/>
+      <w:r>
+        <w:t>percept</w:t>
+      </w:r>
+      <w:proofErr w:type="spellEnd"/>
+      <w:r>
+        <w:t xml:space="preserve"> retornou </w:t>
+      </w:r>
+      <w:proofErr w:type="spellStart"/>
+      <w:r>
+        <w:t>bump</w:t>
+      </w:r>
+      <w:proofErr w:type="spellEnd"/>
+      <w:r>
+        <w:t xml:space="preserve"> como “</w:t>
+      </w:r>
+      <w:proofErr w:type="spellStart"/>
+      <w:r>
+        <w:t>true</w:t>
+      </w:r>
+      <w:proofErr w:type="spellEnd"/>
+      <w:r>
+        <w:t xml:space="preserve">”, ou seja, quando o agente se move e bate em uma parede. Após ser acionada a regra verifica qual direção que o agente se moveu e delimita as coordenadas máximas e mínimas baseada no movimento. Por exemplo, se o agente se moveu para cima e bateu na parede, ele está no valor máximo da coordenada y, assim ele sabe que não </w:t>
+      </w:r>
+      <w:r>
+        <w:t>pode existir nenhuma caverna acima desse valor.</w:t>
+      </w:r>
+    </w:p>
+    <w:p>
+      <w:r>
+        <w:t>A regra “</w:t>
+      </w:r>
+      <w:proofErr w:type="spellStart"/>
+      <w:r>
+        <w:t>removing_invalid_dungeons</w:t>
+      </w:r>
+      <w:proofErr w:type="spellEnd"/>
+      <w:r>
+        <w:t>” é acionada quando a coordenada de uma caverna não condizer com o tamanho do mapa, ou coordenadas máximas e mínimas, caso uma caverna possua valor do eixo x menos do que coordenada mínima, ela é dada como inválida, pois está fora do mapa.</w:t>
+      </w:r>
+    </w:p>
+    <w:p>
+      <w:r>
+        <w:t>A regra “</w:t>
+      </w:r>
+      <w:proofErr w:type="spellStart"/>
+      <w:r>
+        <w:t>expand_horizons_north</w:t>
+      </w:r>
+      <w:proofErr w:type="spellEnd"/>
+      <w:r>
+        <w:t>” é acionada quando a caverna a norte do agente possui a coordenada y menor ou igual a coordenada máxima no eixo y, ou seja, se é possível ir para o norte, além disso a regra só é acionada se essa caverna ainda não foi explorada, o contrário acontece com a regra “</w:t>
+      </w:r>
+      <w:proofErr w:type="spellStart"/>
+      <w:r>
+        <w:t>expand_horizons_south</w:t>
+      </w:r>
+      <w:proofErr w:type="spellEnd"/>
+      <w:r>
+        <w:t>”, porem nela é verificada se existe uma caverna ao sul da posição atual.</w:t>
+      </w:r>
+    </w:p>
+    <w:p>
+      <w:r>
+        <w:t>Assim como nas regras “</w:t>
+      </w:r>
+      <w:proofErr w:type="spellStart"/>
+      <w:r>
+        <w:t>expand_horizons_north</w:t>
+      </w:r>
+      <w:proofErr w:type="spellEnd"/>
+      <w:r>
+        <w:t>” e “</w:t>
+      </w:r>
+      <w:proofErr w:type="spellStart"/>
+      <w:r>
+        <w:t>expand_horizons_south</w:t>
+      </w:r>
+      <w:proofErr w:type="spellEnd"/>
+      <w:r>
+        <w:t xml:space="preserve">” as regras </w:t>
+      </w:r>
+      <w:r>
+        <w:t>“</w:t>
+      </w:r>
+      <w:proofErr w:type="spellStart"/>
+      <w:r>
+        <w:t>expand_horizons_east</w:t>
+      </w:r>
+      <w:proofErr w:type="spellEnd"/>
+      <w:r>
+        <w:t>” e “</w:t>
+      </w:r>
+      <w:proofErr w:type="spellStart"/>
+      <w:r>
+        <w:t>expand_horizons_west</w:t>
+      </w:r>
+      <w:proofErr w:type="spellEnd"/>
+      <w:r>
+        <w:t>” verificam a existência de caverna em uma determinada direção, onde a regra “</w:t>
+      </w:r>
+      <w:proofErr w:type="spellStart"/>
+      <w:r>
+        <w:t>expand_horizons_east</w:t>
+      </w:r>
+      <w:proofErr w:type="spellEnd"/>
+      <w:r>
+        <w:t>” verifica se existe uma caverna não explorada a leste da posição atual, e o contrário acontece com a regra “</w:t>
+      </w:r>
+      <w:proofErr w:type="spellStart"/>
+      <w:r>
+        <w:t>expand_hor</w:t>
+      </w:r>
+      <w:r>
+        <w:t>izons_west</w:t>
+      </w:r>
+      <w:proofErr w:type="spellEnd"/>
+      <w:r>
+        <w:t>”, que verifica se existe uma caverna não explorada a oeste da posição atual. Assim essas regras adicionam as cavernas existentes na base de conhecimento.</w:t>
+      </w:r>
+    </w:p>
+    <w:p>
+      <w:r>
+        <w:t>A regra “</w:t>
+      </w:r>
+      <w:proofErr w:type="spellStart"/>
+      <w:r>
+        <w:t>wumpus_is_dead</w:t>
+      </w:r>
+      <w:proofErr w:type="spellEnd"/>
+      <w:r>
+        <w:t xml:space="preserve">” é acionada quando a o </w:t>
+      </w:r>
+      <w:proofErr w:type="spellStart"/>
+      <w:proofErr w:type="gramStart"/>
+      <w:r>
+        <w:t>percept</w:t>
+      </w:r>
+      <w:proofErr w:type="spellEnd"/>
+      <w:r>
+        <w:t xml:space="preserve"> </w:t>
+      </w:r>
+      <w:r>
+        <w:t xml:space="preserve"> diz</w:t>
+      </w:r>
+      <w:proofErr w:type="gramEnd"/>
+      <w:r>
+        <w:t xml:space="preserve"> que existe </w:t>
+      </w:r>
+      <w:proofErr w:type="spellStart"/>
+      <w:r>
+        <w:t>stench</w:t>
+      </w:r>
+      <w:proofErr w:type="spellEnd"/>
+      <w:r>
+        <w:t xml:space="preserve"> e se em alguma caverna adjacente o </w:t>
+      </w:r>
+      <w:proofErr w:type="spellStart"/>
+      <w:r>
+        <w:t>wumpus</w:t>
+      </w:r>
+      <w:proofErr w:type="spellEnd"/>
+      <w:r>
+        <w:t xml:space="preserve"> está como estado “</w:t>
+      </w:r>
+      <w:proofErr w:type="spellStart"/>
+      <w:r>
+        <w:t>dead</w:t>
+      </w:r>
+      <w:proofErr w:type="spellEnd"/>
+      <w:r>
+        <w:t xml:space="preserve">”, assim a regra modifica a caverna atual como sem </w:t>
+      </w:r>
+      <w:proofErr w:type="spellStart"/>
+      <w:r>
+        <w:t>stench</w:t>
+      </w:r>
+      <w:proofErr w:type="spellEnd"/>
+      <w:r>
+        <w:t>.</w:t>
+      </w:r>
+    </w:p>
+    <w:p/>
+    <w:p/>
+    <w:p/>
+    <w:p>
+      <w:r>
+        <w:t>A regra “</w:t>
+      </w:r>
+      <w:proofErr w:type="spellStart"/>
+      <w:r>
+        <w:t>free_of_wumpus</w:t>
+      </w:r>
+      <w:proofErr w:type="spellEnd"/>
+      <w:r>
+        <w:t xml:space="preserve">” é acionada quando o agente </w:t>
+      </w:r>
+      <w:proofErr w:type="spellStart"/>
+      <w:r>
+        <w:t>nao</w:t>
+      </w:r>
+      <w:proofErr w:type="spellEnd"/>
+      <w:r>
+        <w:t xml:space="preserve"> perceber </w:t>
+      </w:r>
+      <w:proofErr w:type="spellStart"/>
+      <w:r>
+        <w:t>stench</w:t>
+      </w:r>
+      <w:proofErr w:type="spellEnd"/>
+      <w:r>
+        <w:t xml:space="preserve"> e se as cavernas adjacentes est</w:t>
+      </w:r>
+      <w:r>
+        <w:t>ão com estado de “</w:t>
+      </w:r>
+      <w:proofErr w:type="spellStart"/>
+      <w:r>
+        <w:t>u</w:t>
+      </w:r>
+      <w:r>
+        <w:t>nknown</w:t>
+      </w:r>
+      <w:proofErr w:type="spellEnd"/>
+      <w:r>
+        <w:t>” ou “</w:t>
+      </w:r>
+      <w:proofErr w:type="spellStart"/>
+      <w:r>
+        <w:t>maybe</w:t>
+      </w:r>
+      <w:proofErr w:type="spellEnd"/>
+      <w:r>
+        <w:t xml:space="preserve">”, assim a regra pode mudar o estado de cada caverna adjacente para sem </w:t>
+      </w:r>
+      <w:proofErr w:type="spellStart"/>
+      <w:r>
+        <w:t>wumpus</w:t>
+      </w:r>
+      <w:proofErr w:type="spellEnd"/>
+      <w:r>
+        <w:t>. A mesma ideia é aplicada para a regra “</w:t>
+      </w:r>
+      <w:proofErr w:type="spellStart"/>
+      <w:r>
+        <w:t>free_of_pit</w:t>
+      </w:r>
+      <w:proofErr w:type="spellEnd"/>
+      <w:r>
+        <w:t>” que modifica as cavernas adjacentes como sem pit, se na caverna atual não houver brisa e as adjacentes estiverem com estados de “</w:t>
+      </w:r>
+      <w:proofErr w:type="spellStart"/>
+      <w:r>
+        <w:t>unknow</w:t>
+      </w:r>
+      <w:proofErr w:type="spellEnd"/>
+      <w:r>
+        <w:t>” ou “</w:t>
+      </w:r>
+      <w:proofErr w:type="spellStart"/>
+      <w:r>
+        <w:t>maybe</w:t>
+      </w:r>
+      <w:proofErr w:type="spellEnd"/>
+      <w:r>
+        <w:t>”.</w:t>
+      </w:r>
+    </w:p>
+    <w:p>
+      <w:r>
+        <w:t>A regra “</w:t>
+      </w:r>
+      <w:proofErr w:type="spellStart"/>
+      <w:r>
+        <w:t>maybe_pit</w:t>
+      </w:r>
+      <w:proofErr w:type="spellEnd"/>
+      <w:r>
+        <w:t>” é acionada quando o agente perceber brisa e as cavernas adjacentes estiverem com estado de “</w:t>
+      </w:r>
+      <w:proofErr w:type="spellStart"/>
+      <w:r>
+        <w:t>unknown</w:t>
+      </w:r>
+      <w:proofErr w:type="spellEnd"/>
+      <w:r>
+        <w:t>”, ou seja, se não existe nenhuma informação das cavernas adjacentes na base de conhecimento. O mesmo conceito é aplicado para a regra “</w:t>
+      </w:r>
+      <w:proofErr w:type="spellStart"/>
+      <w:r>
+        <w:t>maybe_wumpus</w:t>
+      </w:r>
+      <w:proofErr w:type="spellEnd"/>
+      <w:r>
+        <w:t xml:space="preserve">”, que só é acionada quando o agente perceber </w:t>
+      </w:r>
+      <w:proofErr w:type="spellStart"/>
+      <w:r>
+        <w:t>stench</w:t>
+      </w:r>
+      <w:proofErr w:type="spellEnd"/>
+      <w:r>
+        <w:t xml:space="preserve"> e não souber o que existe nas células adjacentes.</w:t>
+      </w:r>
+    </w:p>
+    <w:p>
+      <w:r>
+        <w:t>A regra “</w:t>
+      </w:r>
+      <w:proofErr w:type="spellStart"/>
+      <w:r>
+        <w:t>explore_neighborhood_safe_walk</w:t>
+      </w:r>
+      <w:proofErr w:type="spellEnd"/>
+      <w:r>
+        <w:t xml:space="preserve">” é acionada quando o agente estiver em “modo” de explorar a vizinhança </w:t>
+      </w:r>
+      <w:r>
+        <w:t xml:space="preserve">e se ele não tiver realizado um movimento no instante anterior, além de as cavernas adjacentes não possuírem pit ou </w:t>
+      </w:r>
+      <w:proofErr w:type="spellStart"/>
+      <w:r>
+        <w:t>wumpus</w:t>
+      </w:r>
+      <w:proofErr w:type="spellEnd"/>
+      <w:r>
+        <w:t xml:space="preserve"> e não ter sido visitada. Assim a regra cria um movimento para as cavernas adjacentes e as insere na base de conhecimento.</w:t>
+      </w:r>
+    </w:p>
+    <w:p/>
+    <w:p/>
     <w:p/>
     <w:sectPr>
       <w:footerReference w:type="default" r:id="rId11"/>
@@ -1644,7 +2035,7 @@
 </file>
 
 <file path=word/endnotes.xml><?xml version="1.0" encoding="utf-8"?>
-<w:endnotes xmlns:wpc="http://schemas.microsoft.com/office/word/2010/wordprocessingCanvas" xmlns:cx="http://schemas.microsoft.com/office/drawing/2014/chartex" xmlns:cx1="http://schemas.microsoft.com/office/drawing/2015/9/8/chartex" xmlns:cx2="http://schemas.microsoft.com/office/drawing/2015/10/21/chartex" xmlns:cx3="http://schemas.microsoft.com/office/drawing/2016/5/9/chartex" xmlns:cx4="http://schemas.microsoft.com/office/drawing/2016/5/10/chartex" xmlns:cx5="http://schemas.microsoft.com/office/drawing/2016/5/11/chartex" xmlns:cx6="http://schemas.microsoft.com/office/drawing/2016/5/12/chartex" xmlns:cx7="http://schemas.microsoft.com/office/drawing/2016/5/13/chartex" xmlns:cx8="http://schemas.microsoft.com/office/drawing/2016/5/14/chartex" xmlns:mc="http://schemas.openxmlformats.org/markup-compatibility/2006" xmlns:aink="http://schemas.microsoft.com/office/drawing/2016/ink" xmlns:am3d="http://schemas.microsoft.com/office/drawing/2017/model3d" xmlns:o="urn:schemas-microsoft-com:office:office" xmlns:r="http://schemas.openxmlformats.org/officeDocument/2006/relationships" xmlns:m="http://schemas.openxmlformats.org/officeDocument/2006/math" xmlns:v="urn:schemas-microsoft-com:vml" xmlns:wp14="http://schemas.microsoft.com/office/word/2010/wordprocessingDrawing" xmlns:wp="http://schemas.openxmlformats.org/drawingml/2006/wordprocessingDrawing" xmlns:w10="urn:schemas-microsoft-com:office:word" xmlns:w="http://schemas.openxmlformats.org/wordprocessingml/2006/main" xmlns:w14="http://schemas.microsoft.com/office/word/2010/wordml" xmlns:w15="http://schemas.microsoft.com/office/word/2012/wordml" xmlns:w16cid="http://schemas.microsoft.com/office/word/2016/wordml/cid" xmlns:w16se="http://schemas.microsoft.com/office/word/2015/wordml/symex" xmlns:wpg="http://schemas.microsoft.com/office/word/2010/wordprocessingGroup" xmlns:wpi="http://schemas.microsoft.com/office/word/2010/wordprocessingInk" xmlns:wne="http://schemas.microsoft.com/office/word/2006/wordml" xmlns:wps="http://schemas.microsoft.com/office/word/2010/wordprocessingShape" mc:Ignorable="w14 w15 w16se w16cid wp14">
+<w:endnotes xmlns:wpc="http://schemas.microsoft.com/office/word/2010/wordprocessingCanvas" xmlns:cx="http://schemas.microsoft.com/office/drawing/2014/chartex" xmlns:mc="http://schemas.openxmlformats.org/markup-compatibility/2006" xmlns:o="urn:schemas-microsoft-com:office:office" xmlns:r="http://schemas.openxmlformats.org/officeDocument/2006/relationships" xmlns:m="http://schemas.openxmlformats.org/officeDocument/2006/math" xmlns:v="urn:schemas-microsoft-com:vml" xmlns:wp14="http://schemas.microsoft.com/office/word/2010/wordprocessingDrawing" xmlns:wp="http://schemas.openxmlformats.org/drawingml/2006/wordprocessingDrawing" xmlns:w10="urn:schemas-microsoft-com:office:word" xmlns:w="http://schemas.openxmlformats.org/wordprocessingml/2006/main" xmlns:w14="http://schemas.microsoft.com/office/word/2010/wordml" xmlns:w15="http://schemas.microsoft.com/office/word/2012/wordml" xmlns:w16se="http://schemas.microsoft.com/office/word/2015/wordml/symex" xmlns:wpg="http://schemas.microsoft.com/office/word/2010/wordprocessingGroup" xmlns:wpi="http://schemas.microsoft.com/office/word/2010/wordprocessingInk" xmlns:wne="http://schemas.microsoft.com/office/word/2006/wordml" xmlns:wps="http://schemas.microsoft.com/office/word/2010/wordprocessingShape" mc:Ignorable="w14 w15 w16se wp14">
   <w:endnote w:type="separator" w:id="-1">
     <w:p>
       <w:pPr>
@@ -1669,7 +2060,7 @@
 </file>
 
 <file path=word/footer1.xml><?xml version="1.0" encoding="utf-8"?>
-<w:ftr xmlns:wpc="http://schemas.microsoft.com/office/word/2010/wordprocessingCanvas" xmlns:cx="http://schemas.microsoft.com/office/drawing/2014/chartex" xmlns:cx1="http://schemas.microsoft.com/office/drawing/2015/9/8/chartex" xmlns:cx2="http://schemas.microsoft.com/office/drawing/2015/10/21/chartex" xmlns:cx3="http://schemas.microsoft.com/office/drawing/2016/5/9/chartex" xmlns:cx4="http://schemas.microsoft.com/office/drawing/2016/5/10/chartex" xmlns:cx5="http://schemas.microsoft.com/office/drawing/2016/5/11/chartex" xmlns:cx6="http://schemas.microsoft.com/office/drawing/2016/5/12/chartex" xmlns:cx7="http://schemas.microsoft.com/office/drawing/2016/5/13/chartex" xmlns:cx8="http://schemas.microsoft.com/office/drawing/2016/5/14/chartex" xmlns:mc="http://schemas.openxmlformats.org/markup-compatibility/2006" xmlns:aink="http://schemas.microsoft.com/office/drawing/2016/ink" xmlns:am3d="http://schemas.microsoft.com/office/drawing/2017/model3d" xmlns:o="urn:schemas-microsoft-com:office:office" xmlns:r="http://schemas.openxmlformats.org/officeDocument/2006/relationships" xmlns:m="http://schemas.openxmlformats.org/officeDocument/2006/math" xmlns:v="urn:schemas-microsoft-com:vml" xmlns:wp14="http://schemas.microsoft.com/office/word/2010/wordprocessingDrawing" xmlns:wp="http://schemas.openxmlformats.org/drawingml/2006/wordprocessingDrawing" xmlns:w10="urn:schemas-microsoft-com:office:word" xmlns:w="http://schemas.openxmlformats.org/wordprocessingml/2006/main" xmlns:w14="http://schemas.microsoft.com/office/word/2010/wordml" xmlns:w15="http://schemas.microsoft.com/office/word/2012/wordml" xmlns:w16cid="http://schemas.microsoft.com/office/word/2016/wordml/cid" xmlns:w16se="http://schemas.microsoft.com/office/word/2015/wordml/symex" xmlns:wpg="http://schemas.microsoft.com/office/word/2010/wordprocessingGroup" xmlns:wpi="http://schemas.microsoft.com/office/word/2010/wordprocessingInk" xmlns:wne="http://schemas.microsoft.com/office/word/2006/wordml" xmlns:wps="http://schemas.microsoft.com/office/word/2010/wordprocessingShape" mc:Ignorable="w14 w15 w16se w16cid wp14">
+<w:ftr xmlns:wpc="http://schemas.microsoft.com/office/word/2010/wordprocessingCanvas" xmlns:cx="http://schemas.microsoft.com/office/drawing/2014/chartex" xmlns:mc="http://schemas.openxmlformats.org/markup-compatibility/2006" xmlns:o="urn:schemas-microsoft-com:office:office" xmlns:r="http://schemas.openxmlformats.org/officeDocument/2006/relationships" xmlns:m="http://schemas.openxmlformats.org/officeDocument/2006/math" xmlns:v="urn:schemas-microsoft-com:vml" xmlns:wp14="http://schemas.microsoft.com/office/word/2010/wordprocessingDrawing" xmlns:wp="http://schemas.openxmlformats.org/drawingml/2006/wordprocessingDrawing" xmlns:w10="urn:schemas-microsoft-com:office:word" xmlns:w="http://schemas.openxmlformats.org/wordprocessingml/2006/main" xmlns:w14="http://schemas.microsoft.com/office/word/2010/wordml" xmlns:w15="http://schemas.microsoft.com/office/word/2012/wordml" xmlns:w16se="http://schemas.microsoft.com/office/word/2015/wordml/symex" xmlns:wpg="http://schemas.microsoft.com/office/word/2010/wordprocessingGroup" xmlns:wpi="http://schemas.microsoft.com/office/word/2010/wordprocessingInk" xmlns:wne="http://schemas.microsoft.com/office/word/2006/wordml" xmlns:wps="http://schemas.microsoft.com/office/word/2010/wordprocessingShape" mc:Ignorable="w14 w15 w16se wp14">
   <w:p>
     <w:pPr>
       <w:pStyle w:val="Rodap"/>
@@ -1683,7 +2074,7 @@
 </file>
 
 <file path=word/footnotes.xml><?xml version="1.0" encoding="utf-8"?>
-<w:footnotes xmlns:wpc="http://schemas.microsoft.com/office/word/2010/wordprocessingCanvas" xmlns:cx="http://schemas.microsoft.com/office/drawing/2014/chartex" xmlns:cx1="http://schemas.microsoft.com/office/drawing/2015/9/8/chartex" xmlns:cx2="http://schemas.microsoft.com/office/drawing/2015/10/21/chartex" xmlns:cx3="http://schemas.microsoft.com/office/drawing/2016/5/9/chartex" xmlns:cx4="http://schemas.microsoft.com/office/drawing/2016/5/10/chartex" xmlns:cx5="http://schemas.microsoft.com/office/drawing/2016/5/11/chartex" xmlns:cx6="http://schemas.microsoft.com/office/drawing/2016/5/12/chartex" xmlns:cx7="http://schemas.microsoft.com/office/drawing/2016/5/13/chartex" xmlns:cx8="http://schemas.microsoft.com/office/drawing/2016/5/14/chartex" xmlns:mc="http://schemas.openxmlformats.org/markup-compatibility/2006" xmlns:aink="http://schemas.microsoft.com/office/drawing/2016/ink" xmlns:am3d="http://schemas.microsoft.com/office/drawing/2017/model3d" xmlns:o="urn:schemas-microsoft-com:office:office" xmlns:r="http://schemas.openxmlformats.org/officeDocument/2006/relationships" xmlns:m="http://schemas.openxmlformats.org/officeDocument/2006/math" xmlns:v="urn:schemas-microsoft-com:vml" xmlns:wp14="http://schemas.microsoft.com/office/word/2010/wordprocessingDrawing" xmlns:wp="http://schemas.openxmlformats.org/drawingml/2006/wordprocessingDrawing" xmlns:w10="urn:schemas-microsoft-com:office:word" xmlns:w="http://schemas.openxmlformats.org/wordprocessingml/2006/main" xmlns:w14="http://schemas.microsoft.com/office/word/2010/wordml" xmlns:w15="http://schemas.microsoft.com/office/word/2012/wordml" xmlns:w16cid="http://schemas.microsoft.com/office/word/2016/wordml/cid" xmlns:w16se="http://schemas.microsoft.com/office/word/2015/wordml/symex" xmlns:wpg="http://schemas.microsoft.com/office/word/2010/wordprocessingGroup" xmlns:wpi="http://schemas.microsoft.com/office/word/2010/wordprocessingInk" xmlns:wne="http://schemas.microsoft.com/office/word/2006/wordml" xmlns:wps="http://schemas.microsoft.com/office/word/2010/wordprocessingShape" mc:Ignorable="w14 w15 w16se w16cid wp14">
+<w:footnotes xmlns:wpc="http://schemas.microsoft.com/office/word/2010/wordprocessingCanvas" xmlns:cx="http://schemas.microsoft.com/office/drawing/2014/chartex" xmlns:mc="http://schemas.openxmlformats.org/markup-compatibility/2006" xmlns:o="urn:schemas-microsoft-com:office:office" xmlns:r="http://schemas.openxmlformats.org/officeDocument/2006/relationships" xmlns:m="http://schemas.openxmlformats.org/officeDocument/2006/math" xmlns:v="urn:schemas-microsoft-com:vml" xmlns:wp14="http://schemas.microsoft.com/office/word/2010/wordprocessingDrawing" xmlns:wp="http://schemas.openxmlformats.org/drawingml/2006/wordprocessingDrawing" xmlns:w10="urn:schemas-microsoft-com:office:word" xmlns:w="http://schemas.openxmlformats.org/wordprocessingml/2006/main" xmlns:w14="http://schemas.microsoft.com/office/word/2010/wordml" xmlns:w15="http://schemas.microsoft.com/office/word/2012/wordml" xmlns:w16se="http://schemas.microsoft.com/office/word/2015/wordml/symex" xmlns:wpg="http://schemas.microsoft.com/office/word/2010/wordprocessingGroup" xmlns:wpi="http://schemas.microsoft.com/office/word/2010/wordprocessingInk" xmlns:wne="http://schemas.microsoft.com/office/word/2006/wordml" xmlns:wps="http://schemas.microsoft.com/office/word/2010/wordprocessingShape" mc:Ignorable="w14 w15 w16se wp14">
   <w:footnote w:type="separator" w:id="-1">
     <w:p>
       <w:pPr>
@@ -1708,7 +2099,7 @@
 </file>
 
 <file path=word/styles.xml><?xml version="1.0" encoding="utf-8"?>
-<w:styles xmlns:mc="http://schemas.openxmlformats.org/markup-compatibility/2006" xmlns:r="http://schemas.openxmlformats.org/officeDocument/2006/relationships" xmlns:w="http://schemas.openxmlformats.org/wordprocessingml/2006/main" xmlns:w14="http://schemas.microsoft.com/office/word/2010/wordml" xmlns:w15="http://schemas.microsoft.com/office/word/2012/wordml" xmlns:w16cid="http://schemas.microsoft.com/office/word/2016/wordml/cid" xmlns:w16se="http://schemas.microsoft.com/office/word/2015/wordml/symex" mc:Ignorable="w14 w15 w16se w16cid">
+<w:styles xmlns:mc="http://schemas.openxmlformats.org/markup-compatibility/2006" xmlns:r="http://schemas.openxmlformats.org/officeDocument/2006/relationships" xmlns:w="http://schemas.openxmlformats.org/wordprocessingml/2006/main" xmlns:w14="http://schemas.microsoft.com/office/word/2010/wordml" xmlns:w15="http://schemas.microsoft.com/office/word/2012/wordml" xmlns:w16se="http://schemas.microsoft.com/office/word/2015/wordml/symex" mc:Ignorable="w14 w15 w16se">
   <w:docDefaults>
     <w:rPrDefault>
       <w:rPr>
@@ -1724,7 +2115,7 @@
       </w:pPr>
     </w:pPrDefault>
   </w:docDefaults>
-  <w:latentStyles w:defLockedState="0" w:defUIPriority="99" w:defSemiHidden="0" w:defUnhideWhenUsed="0" w:defQFormat="0" w:count="375">
+  <w:latentStyles w:defLockedState="0" w:defUIPriority="99" w:defSemiHidden="0" w:defUnhideWhenUsed="0" w:defQFormat="0" w:count="371">
     <w:lsdException w:name="Normal" w:uiPriority="0" w:qFormat="1"/>
     <w:lsdException w:name="heading 1" w:uiPriority="9" w:qFormat="1"/>
     <w:lsdException w:name="heading 2" w:semiHidden="1" w:uiPriority="9" w:unhideWhenUsed="1" w:qFormat="1"/>
@@ -1830,6 +2221,7 @@
     <w:lsdException w:name="HTML Sample" w:semiHidden="1" w:unhideWhenUsed="1"/>
     <w:lsdException w:name="HTML Typewriter" w:semiHidden="1" w:unhideWhenUsed="1"/>
     <w:lsdException w:name="HTML Variable" w:semiHidden="1" w:unhideWhenUsed="1"/>
+    <w:lsdException w:name="Normal Table" w:semiHidden="1" w:unhideWhenUsed="1"/>
     <w:lsdException w:name="annotation subject" w:semiHidden="1" w:unhideWhenUsed="1"/>
     <w:lsdException w:name="No List" w:semiHidden="1" w:unhideWhenUsed="1"/>
     <w:lsdException w:name="Outline List 1" w:semiHidden="1" w:unhideWhenUsed="1"/>
@@ -1873,8 +2265,10 @@
     <w:lsdException w:name="Table Elegant" w:semiHidden="1" w:unhideWhenUsed="1"/>
     <w:lsdException w:name="Table Professional" w:semiHidden="1" w:unhideWhenUsed="1"/>
     <w:lsdException w:name="Table Subtle 1" w:semiHidden="1" w:unhideWhenUsed="1"/>
+    <w:lsdException w:name="Table Subtle 2" w:semiHidden="1" w:unhideWhenUsed="1"/>
     <w:lsdException w:name="Table Web 1" w:semiHidden="1" w:unhideWhenUsed="1"/>
     <w:lsdException w:name="Table Web 2" w:semiHidden="1" w:unhideWhenUsed="1"/>
+    <w:lsdException w:name="Table Web 3" w:semiHidden="1" w:unhideWhenUsed="1"/>
     <w:lsdException w:name="Balloon Text" w:semiHidden="1" w:unhideWhenUsed="1"/>
     <w:lsdException w:name="Table Grid" w:uiPriority="39"/>
     <w:lsdException w:name="Table Theme" w:semiHidden="1" w:unhideWhenUsed="1"/>
@@ -2093,10 +2487,6 @@
     <w:lsdException w:name="List Table 5 Dark Accent 6" w:uiPriority="50"/>
     <w:lsdException w:name="List Table 6 Colorful Accent 6" w:uiPriority="51"/>
     <w:lsdException w:name="List Table 7 Colorful Accent 6" w:uiPriority="52"/>
-    <w:lsdException w:name="Mention" w:semiHidden="1" w:unhideWhenUsed="1"/>
-    <w:lsdException w:name="Smart Hyperlink" w:semiHidden="1" w:unhideWhenUsed="1"/>
-    <w:lsdException w:name="Hashtag" w:semiHidden="1" w:unhideWhenUsed="1"/>
-    <w:lsdException w:name="Unresolved Mention" w:semiHidden="1" w:unhideWhenUsed="1"/>
   </w:latentStyles>
   <w:style w:type="paragraph" w:default="1" w:styleId="Normal">
     <w:name w:val="Normal"/>
@@ -2155,7 +2545,6 @@
   <w:style w:type="character" w:default="1" w:styleId="Fontepargpadro">
     <w:name w:val="Default Paragraph Font"/>
     <w:uiPriority w:val="1"/>
-    <w:semiHidden/>
     <w:unhideWhenUsed/>
   </w:style>
   <w:style w:type="table" w:default="1" w:styleId="Tabelanormal">

</xml_diff>